<commit_message>
Completado el diseño y las pruebas. Corrección completa.
</commit_message>
<xml_diff>
--- a/PSCD1.docx
+++ b/PSCD1.docx
@@ -9,8 +9,6 @@
           <w:sz w:val="200"/>
         </w:rPr>
       </w:pPr>
-      <w:bookmarkStart w:id="0" w:name="_GoBack"/>
-      <w:bookmarkEnd w:id="0"/>
       <w:r>
         <w:rPr>
           <w:rFonts w:ascii="Circular Spotify Text Black" w:hAnsi="Circular Spotify Text Black" w:cs="Circular Spotify Text Black"/>
@@ -1090,12 +1088,12 @@
         <w:pStyle w:val="FIRST"/>
         <w:jc w:val="both"/>
       </w:pPr>
-      <w:bookmarkStart w:id="1" w:name="_Toc503578357"/>
+      <w:bookmarkStart w:id="0" w:name="_Toc503578357"/>
       <w:r>
         <w:lastRenderedPageBreak/>
         <w:t>Introducción</w:t>
       </w:r>
-      <w:bookmarkEnd w:id="1"/>
+      <w:bookmarkEnd w:id="0"/>
     </w:p>
     <w:p>
       <w:pPr>
@@ -1113,7 +1111,55 @@
           <w:sz w:val="28"/>
           <w:szCs w:val="28"/>
         </w:rPr>
-        <w:t>El sistema de vallas electrónicas publicitarias implementado se basa en un modelo cliente servidor distribuido en el que el servidor es el principal protagonista ya que se encargará de establecer y vender la cantidad de tiempo de una valla publicitaria, mostrar por pantalla la información que se encuentra gestionando con otro proceso al que le llamaremos estadístico y controlar las vallas de los pujadores ganadores.</w:t>
+        <w:t>El sistema de vallas electrónicas publicitarias implementado se basa en un modelo cliente servidor distribuido</w:t>
+      </w:r>
+      <w:r>
+        <w:rPr>
+          <w:rFonts w:ascii="Circular Spotify Text Book" w:hAnsi="Circular Spotify Text Book" w:cs="Circular Spotify Text Book"/>
+          <w:sz w:val="28"/>
+          <w:szCs w:val="28"/>
+        </w:rPr>
+        <w:t>,</w:t>
+      </w:r>
+      <w:r>
+        <w:rPr>
+          <w:rFonts w:ascii="Circular Spotify Text Book" w:hAnsi="Circular Spotify Text Book" w:cs="Circular Spotify Text Book"/>
+          <w:sz w:val="28"/>
+          <w:szCs w:val="28"/>
+        </w:rPr>
+        <w:t xml:space="preserve"> en el que el servidor es el principal protagonista ya que se encargará de establecer y vender </w:t>
+      </w:r>
+      <w:r>
+        <w:rPr>
+          <w:rFonts w:ascii="Circular Spotify Text Book" w:hAnsi="Circular Spotify Text Book" w:cs="Circular Spotify Text Book"/>
+          <w:sz w:val="28"/>
+          <w:szCs w:val="28"/>
+        </w:rPr>
+        <w:t>una valla publicitaria</w:t>
+      </w:r>
+      <w:r>
+        <w:rPr>
+          <w:rFonts w:ascii="Circular Spotify Text Book" w:hAnsi="Circular Spotify Text Book" w:cs="Circular Spotify Text Book"/>
+          <w:sz w:val="28"/>
+          <w:szCs w:val="28"/>
+        </w:rPr>
+        <w:t xml:space="preserve"> </w:t>
+      </w:r>
+      <w:r>
+        <w:rPr>
+          <w:rFonts w:ascii="Circular Spotify Text Book" w:hAnsi="Circular Spotify Text Book" w:cs="Circular Spotify Text Book"/>
+          <w:sz w:val="28"/>
+          <w:szCs w:val="28"/>
+        </w:rPr>
+        <w:t>durante una</w:t>
+      </w:r>
+      <w:r>
+        <w:rPr>
+          <w:rFonts w:ascii="Circular Spotify Text Book" w:hAnsi="Circular Spotify Text Book" w:cs="Circular Spotify Text Book"/>
+          <w:sz w:val="28"/>
+          <w:szCs w:val="28"/>
+        </w:rPr>
+        <w:t xml:space="preserve"> cantidad de tiempo, mostrar por pantalla la información que se encuentra gestionando con otro proceso al que le llamaremos estadístico y controlar las vallas de los pujadores ganadores.</w:t>
       </w:r>
     </w:p>
     <w:p>
@@ -1175,11 +1221,11 @@
         <w:pStyle w:val="FIRST"/>
         <w:jc w:val="both"/>
       </w:pPr>
-      <w:bookmarkStart w:id="2" w:name="_Toc503578358"/>
+      <w:bookmarkStart w:id="1" w:name="_Toc503578358"/>
       <w:r>
         <w:t>Procesos de gestión</w:t>
       </w:r>
-      <w:bookmarkEnd w:id="2"/>
+      <w:bookmarkEnd w:id="1"/>
     </w:p>
     <w:p>
       <w:pPr>
@@ -1205,11 +1251,11 @@
         <w:pStyle w:val="SECOND"/>
         <w:jc w:val="both"/>
       </w:pPr>
-      <w:bookmarkStart w:id="3" w:name="_Toc503578359"/>
+      <w:bookmarkStart w:id="2" w:name="_Toc503578359"/>
       <w:r>
         <w:t>Estadístico</w:t>
       </w:r>
-      <w:bookmarkEnd w:id="3"/>
+      <w:bookmarkEnd w:id="2"/>
     </w:p>
     <w:p>
       <w:pPr>
@@ -1245,7 +1291,15 @@
           <w:sz w:val="28"/>
           <w:szCs w:val="28"/>
         </w:rPr>
-        <w:t xml:space="preserve">Para ello, mientras no ha comenzado la terminación ordenada de las subastas el proceso se duerme durante un tiempo determinado y </w:t>
+        <w:t>Para ello, mientras no ha comenzado la terminación ordenada de las subastas el proceso se duerme durante un tiempo determinado</w:t>
+      </w:r>
+      <w:r>
+        <w:rPr>
+          <w:rFonts w:ascii="Circular Spotify Text Book" w:hAnsi="Circular Spotify Text Book" w:cs="Circular Spotify Text Book"/>
+          <w:sz w:val="28"/>
+          <w:szCs w:val="28"/>
+        </w:rPr>
+        <w:t xml:space="preserve">, </w:t>
       </w:r>
       <w:r>
         <w:rPr>
@@ -1280,11 +1334,11 @@
         <w:pStyle w:val="SECOND"/>
         <w:jc w:val="both"/>
       </w:pPr>
-      <w:bookmarkStart w:id="4" w:name="_Toc503578360"/>
+      <w:bookmarkStart w:id="3" w:name="_Toc503578360"/>
       <w:r>
         <w:t>Administrador</w:t>
       </w:r>
-      <w:bookmarkEnd w:id="4"/>
+      <w:bookmarkEnd w:id="3"/>
     </w:p>
     <w:p>
       <w:pPr>
@@ -1341,11 +1395,11 @@
         <w:pStyle w:val="SECOND"/>
         <w:jc w:val="both"/>
       </w:pPr>
-      <w:bookmarkStart w:id="5" w:name="_Toc503578361"/>
+      <w:bookmarkStart w:id="4" w:name="_Toc503578361"/>
       <w:r>
         <w:t>Gestor de vallas</w:t>
       </w:r>
-      <w:bookmarkEnd w:id="5"/>
+      <w:bookmarkEnd w:id="4"/>
     </w:p>
     <w:p>
       <w:pPr>
@@ -1373,7 +1427,79 @@
           <w:sz w:val="28"/>
           <w:szCs w:val="28"/>
         </w:rPr>
-        <w:t>Mientras se estén realizando subastas, procesa peticiones de poner imágenes en vallas que se encuentren en cola. Al procesar una petición, muestra durante un tiempo determinado en una ventana la imagen que se encuentra en la URL de la petición. Si el tiempo de subastas ya ha acabado, pero se encuentran peticiones en cola, continúa ejecutándose hasta procesar todas ellas.</w:t>
+        <w:t xml:space="preserve">Mientras se estén realizando subastas, procesa </w:t>
+      </w:r>
+      <w:r>
+        <w:rPr>
+          <w:rFonts w:ascii="Circular Spotify Text Book" w:hAnsi="Circular Spotify Text Book" w:cs="Circular Spotify Text Book"/>
+          <w:sz w:val="28"/>
+          <w:szCs w:val="28"/>
+        </w:rPr>
+        <w:t xml:space="preserve">las </w:t>
+      </w:r>
+      <w:r>
+        <w:rPr>
+          <w:rFonts w:ascii="Circular Spotify Text Book" w:hAnsi="Circular Spotify Text Book" w:cs="Circular Spotify Text Book"/>
+          <w:sz w:val="28"/>
+          <w:szCs w:val="28"/>
+        </w:rPr>
+        <w:t>peticiones</w:t>
+      </w:r>
+      <w:r>
+        <w:rPr>
+          <w:rFonts w:ascii="Circular Spotify Text Book" w:hAnsi="Circular Spotify Text Book" w:cs="Circular Spotify Text Book"/>
+          <w:sz w:val="28"/>
+          <w:szCs w:val="28"/>
+        </w:rPr>
+        <w:t xml:space="preserve"> que se encuentran en cola para</w:t>
+      </w:r>
+      <w:r>
+        <w:rPr>
+          <w:rFonts w:ascii="Circular Spotify Text Book" w:hAnsi="Circular Spotify Text Book" w:cs="Circular Spotify Text Book"/>
+          <w:sz w:val="28"/>
+          <w:szCs w:val="28"/>
+        </w:rPr>
+        <w:t xml:space="preserve"> colocar anuncios</w:t>
+      </w:r>
+      <w:r>
+        <w:rPr>
+          <w:rFonts w:ascii="Circular Spotify Text Book" w:hAnsi="Circular Spotify Text Book" w:cs="Circular Spotify Text Book"/>
+          <w:sz w:val="28"/>
+          <w:szCs w:val="28"/>
+        </w:rPr>
+        <w:t xml:space="preserve"> </w:t>
+      </w:r>
+      <w:r>
+        <w:rPr>
+          <w:rFonts w:ascii="Circular Spotify Text Book" w:hAnsi="Circular Spotify Text Book" w:cs="Circular Spotify Text Book"/>
+          <w:sz w:val="28"/>
+          <w:szCs w:val="28"/>
+        </w:rPr>
+        <w:t>en vallas publicitarias</w:t>
+      </w:r>
+      <w:r>
+        <w:rPr>
+          <w:rFonts w:ascii="Circular Spotify Text Book" w:hAnsi="Circular Spotify Text Book" w:cs="Circular Spotify Text Book"/>
+          <w:sz w:val="28"/>
+          <w:szCs w:val="28"/>
+        </w:rPr>
+        <w:t>. Al procesar una petición, muestra durante un tiempo determinado en una ventana la imagen que se encuentra en la UR</w:t>
+      </w:r>
+      <w:r>
+        <w:rPr>
+          <w:rFonts w:ascii="Circular Spotify Text Book" w:hAnsi="Circular Spotify Text Book" w:cs="Circular Spotify Text Book"/>
+          <w:sz w:val="28"/>
+          <w:szCs w:val="28"/>
+        </w:rPr>
+        <w:t>L proporcionada por el cliente</w:t>
+      </w:r>
+      <w:r>
+        <w:rPr>
+          <w:rFonts w:ascii="Circular Spotify Text Book" w:hAnsi="Circular Spotify Text Book" w:cs="Circular Spotify Text Book"/>
+          <w:sz w:val="28"/>
+          <w:szCs w:val="28"/>
+        </w:rPr>
+        <w:t>. Si el tiempo de subastas ya ha acabado, pero se encuentran peticiones en cola, continúa ejecutándose hasta procesar todas ellas.</w:t>
       </w:r>
     </w:p>
     <w:p>
@@ -1402,11 +1528,11 @@
         <w:pStyle w:val="FIRST"/>
         <w:jc w:val="both"/>
       </w:pPr>
-      <w:bookmarkStart w:id="6" w:name="_Toc503578362"/>
+      <w:bookmarkStart w:id="5" w:name="_Toc503578362"/>
       <w:r>
         <w:t>Conexión</w:t>
       </w:r>
-      <w:bookmarkEnd w:id="6"/>
+      <w:bookmarkEnd w:id="5"/>
     </w:p>
     <w:p>
       <w:pPr>
@@ -1424,7 +1550,47 @@
           <w:sz w:val="28"/>
           <w:szCs w:val="28"/>
         </w:rPr>
-        <w:t>Para establecer la conexión entre el servidor y los múltiples clientes, previamente se lanza un proceso que se duerme durante un tiempo prefijado, el cual será el tiempo que tendrán los clientes desde que se comienza el servidor para que puedan “entrar a la sala de subastas” y así comenzar las sucesivas subastas. Más adelante este tiempo será el instante de inicio de totas las subastas.</w:t>
+        <w:t>Para establecer la conexión entre el servidor y los múltiples clientes, previamente se lanza un proceso que se duerme durante un tiempo prefijado, el cual será el tiempo</w:t>
+      </w:r>
+      <w:r>
+        <w:rPr>
+          <w:rFonts w:ascii="Circular Spotify Text Book" w:hAnsi="Circular Spotify Text Book" w:cs="Circular Spotify Text Book"/>
+          <w:sz w:val="28"/>
+          <w:szCs w:val="28"/>
+        </w:rPr>
+        <w:t xml:space="preserve"> del que dispondrán</w:t>
+      </w:r>
+      <w:r>
+        <w:rPr>
+          <w:rFonts w:ascii="Circular Spotify Text Book" w:hAnsi="Circular Spotify Text Book" w:cs="Circular Spotify Text Book"/>
+          <w:sz w:val="28"/>
+          <w:szCs w:val="28"/>
+        </w:rPr>
+        <w:t xml:space="preserve"> los clientes desde </w:t>
+      </w:r>
+      <w:r>
+        <w:rPr>
+          <w:rFonts w:ascii="Circular Spotify Text Book" w:hAnsi="Circular Spotify Text Book" w:cs="Circular Spotify Text Book"/>
+          <w:sz w:val="28"/>
+          <w:szCs w:val="28"/>
+        </w:rPr>
+        <w:t>que se inicia</w:t>
+      </w:r>
+      <w:r>
+        <w:rPr>
+          <w:rFonts w:ascii="Circular Spotify Text Book" w:hAnsi="Circular Spotify Text Book" w:cs="Circular Spotify Text Book"/>
+          <w:sz w:val="28"/>
+          <w:szCs w:val="28"/>
+        </w:rPr>
+        <w:t xml:space="preserve"> el servidor para que puedan “entrar a la sala de subastas” y así comenzar las sucesivas subastas</w:t>
+      </w:r>
+      <w:r>
+        <w:rPr>
+          <w:rFonts w:ascii="Circular Spotify Text Book" w:hAnsi="Circular Spotify Text Book" w:cs="Circular Spotify Text Book"/>
+          <w:sz w:val="28"/>
+          <w:szCs w:val="28"/>
+        </w:rPr>
+        <w:t xml:space="preserve"> en cuanto este tiempo venza.</w:t>
       </w:r>
     </w:p>
     <w:p>
@@ -1451,15 +1617,31 @@
           <w:sz w:val="28"/>
           <w:szCs w:val="28"/>
         </w:rPr>
-        <w:t>esta</w:t>
-      </w:r>
-      <w:r>
-        <w:rPr>
-          <w:rFonts w:ascii="Circular Spotify Text Book" w:hAnsi="Circular Spotify Text Book" w:cs="Circular Spotify Text Book"/>
-          <w:sz w:val="28"/>
-          <w:szCs w:val="28"/>
-        </w:rPr>
-        <w:t xml:space="preserve"> decisión de no permitir nuevos clientes para próximas subastas si no acuden al primer llamamiento, para simular un entorno más realista de subasta privada, en el que los clientes tienen que acudir a una hora determinada si quieren continuar, el cliente que no llegue a la hora acordada no tendrá derecho a participar en las subastas, de esta forma solo aceptamos clientes puntuales dispuestos a participar en una o más subastas.</w:t>
+        <w:t>la</w:t>
+      </w:r>
+      <w:r>
+        <w:rPr>
+          <w:rFonts w:ascii="Circular Spotify Text Book" w:hAnsi="Circular Spotify Text Book" w:cs="Circular Spotify Text Book"/>
+          <w:sz w:val="28"/>
+          <w:szCs w:val="28"/>
+        </w:rPr>
+        <w:t xml:space="preserve"> decisión de no permitir nuevos clientes para próximas subastas si no acuden al primer llamamiento, para simular un entorno más realista de subasta privada, en el que los clientes tienen que acudir a una hora determinada si quieren continuar</w:t>
+      </w:r>
+      <w:r>
+        <w:rPr>
+          <w:rFonts w:ascii="Circular Spotify Text Book" w:hAnsi="Circular Spotify Text Book" w:cs="Circular Spotify Text Book"/>
+          <w:sz w:val="28"/>
+          <w:szCs w:val="28"/>
+        </w:rPr>
+        <w:t>. E</w:t>
+      </w:r>
+      <w:r>
+        <w:rPr>
+          <w:rFonts w:ascii="Circular Spotify Text Book" w:hAnsi="Circular Spotify Text Book" w:cs="Circular Spotify Text Book"/>
+          <w:sz w:val="28"/>
+          <w:szCs w:val="28"/>
+        </w:rPr>
+        <w:t>l cliente que no llegue a la hora acordada no tendrá derecho a participar en las subastas, de esta forma solo aceptamos clientes puntuales dispuestos a participar en una o más subastas.</w:t>
       </w:r>
     </w:p>
     <w:p>
@@ -1575,7 +1757,23 @@
           <w:sz w:val="28"/>
           <w:szCs w:val="28"/>
         </w:rPr>
-        <w:t xml:space="preserve"> esperará hasta poder obtener un descriptor del cliente.</w:t>
+        <w:t xml:space="preserve"> esperará hasta poder obtener un descriptor del cliente</w:t>
+      </w:r>
+      <w:r>
+        <w:rPr>
+          <w:rFonts w:ascii="Circular Spotify Text Book" w:hAnsi="Circular Spotify Text Book" w:cs="Circular Spotify Text Book"/>
+          <w:sz w:val="28"/>
+          <w:szCs w:val="28"/>
+        </w:rPr>
+        <w:t xml:space="preserve"> válido</w:t>
+      </w:r>
+      <w:r>
+        <w:rPr>
+          <w:rFonts w:ascii="Circular Spotify Text Book" w:hAnsi="Circular Spotify Text Book" w:cs="Circular Spotify Text Book"/>
+          <w:sz w:val="28"/>
+          <w:szCs w:val="28"/>
+        </w:rPr>
+        <w:t>.</w:t>
       </w:r>
     </w:p>
     <w:p>
@@ -1625,7 +1823,39 @@
           <w:sz w:val="28"/>
           <w:szCs w:val="28"/>
         </w:rPr>
-        <w:t xml:space="preserve"> porque no han entrado el número máximo de clientes permitidos se crea un cliente virtual que por local se conecta al servidor para desbloquear la instrucción bloqueante y se permita volver a tomar el control del thread principal del servidor.</w:t>
+        <w:t xml:space="preserve"> porque no han entrado el número máximo de clientes permitidos</w:t>
+      </w:r>
+      <w:r>
+        <w:rPr>
+          <w:rFonts w:ascii="Circular Spotify Text Book" w:hAnsi="Circular Spotify Text Book" w:cs="Circular Spotify Text Book"/>
+          <w:sz w:val="28"/>
+          <w:szCs w:val="28"/>
+        </w:rPr>
+        <w:t>,</w:t>
+      </w:r>
+      <w:r>
+        <w:rPr>
+          <w:rFonts w:ascii="Circular Spotify Text Book" w:hAnsi="Circular Spotify Text Book" w:cs="Circular Spotify Text Book"/>
+          <w:sz w:val="28"/>
+          <w:szCs w:val="28"/>
+        </w:rPr>
+        <w:t xml:space="preserve"> se crea un cliente virtual que por</w:t>
+      </w:r>
+      <w:r>
+        <w:rPr>
+          <w:rFonts w:ascii="Circular Spotify Text Book" w:hAnsi="Circular Spotify Text Book" w:cs="Circular Spotify Text Book"/>
+          <w:sz w:val="28"/>
+          <w:szCs w:val="28"/>
+        </w:rPr>
+        <w:t xml:space="preserve"> enlace</w:t>
+      </w:r>
+      <w:r>
+        <w:rPr>
+          <w:rFonts w:ascii="Circular Spotify Text Book" w:hAnsi="Circular Spotify Text Book" w:cs="Circular Spotify Text Book"/>
+          <w:sz w:val="28"/>
+          <w:szCs w:val="28"/>
+        </w:rPr>
+        <w:t xml:space="preserve"> local se conecta al servidor para desbloquear la instrucción bloqueante y se permita volver a tomar el control del thread principal del servidor.</w:t>
       </w:r>
     </w:p>
     <w:p>
@@ -1651,22 +1881,22 @@
         <w:pStyle w:val="FIRST"/>
         <w:jc w:val="both"/>
       </w:pPr>
-      <w:bookmarkStart w:id="7" w:name="_Toc503578363"/>
+      <w:bookmarkStart w:id="6" w:name="_Toc503578363"/>
       <w:r>
         <w:t>Subasta</w:t>
       </w:r>
-      <w:bookmarkEnd w:id="7"/>
+      <w:bookmarkEnd w:id="6"/>
     </w:p>
     <w:p>
       <w:pPr>
         <w:pStyle w:val="SECOND"/>
         <w:jc w:val="both"/>
       </w:pPr>
-      <w:bookmarkStart w:id="8" w:name="_Toc503578364"/>
+      <w:bookmarkStart w:id="7" w:name="_Toc503578364"/>
       <w:r>
         <w:t>Estructura</w:t>
       </w:r>
-      <w:bookmarkEnd w:id="8"/>
+      <w:bookmarkEnd w:id="7"/>
     </w:p>
     <w:p>
       <w:pPr>
@@ -1702,7 +1932,71 @@
           <w:sz w:val="28"/>
           <w:szCs w:val="28"/>
         </w:rPr>
-        <w:t>Un precio de salida aleatorio entre 100 y 1000, un tiempo (segundos que se mostrará la imagen) equivalentes a una décima parte del precio de salida, un precio de reserva el triple que el precio de salida, un precio de incremento la mitad del precio de salida, y un precio actual correspondiente al precio de salida.</w:t>
+        <w:t>Un precio de salida aleatorio entre 100 y 1000</w:t>
+      </w:r>
+      <w:r>
+        <w:rPr>
+          <w:rFonts w:ascii="Circular Spotify Text Book" w:hAnsi="Circular Spotify Text Book" w:cs="Circular Spotify Text Book"/>
+          <w:sz w:val="28"/>
+          <w:szCs w:val="28"/>
+        </w:rPr>
+        <w:t xml:space="preserve"> €</w:t>
+      </w:r>
+      <w:r>
+        <w:rPr>
+          <w:rFonts w:ascii="Circular Spotify Text Book" w:hAnsi="Circular Spotify Text Book" w:cs="Circular Spotify Text Book"/>
+          <w:sz w:val="28"/>
+          <w:szCs w:val="28"/>
+        </w:rPr>
+        <w:t xml:space="preserve">, un tiempo (segundos que se mostrará la imagen) equivalentes a una </w:t>
+      </w:r>
+      <w:r>
+        <w:rPr>
+          <w:rFonts w:ascii="Circular Spotify Text Book" w:hAnsi="Circular Spotify Text Book" w:cs="Circular Spotify Text Book"/>
+          <w:sz w:val="28"/>
+          <w:szCs w:val="28"/>
+        </w:rPr>
+        <w:t>vigésima</w:t>
+      </w:r>
+      <w:r>
+        <w:rPr>
+          <w:rFonts w:ascii="Circular Spotify Text Book" w:hAnsi="Circular Spotify Text Book" w:cs="Circular Spotify Text Book"/>
+          <w:sz w:val="28"/>
+          <w:szCs w:val="28"/>
+        </w:rPr>
+        <w:t xml:space="preserve"> parte del precio de salida, un precio de reserva </w:t>
+      </w:r>
+      <w:r>
+        <w:rPr>
+          <w:rFonts w:ascii="Circular Spotify Text Book" w:hAnsi="Circular Spotify Text Book" w:cs="Circular Spotify Text Book"/>
+          <w:sz w:val="28"/>
+          <w:szCs w:val="28"/>
+        </w:rPr>
+        <w:t xml:space="preserve">50% mayor que el </w:t>
+      </w:r>
+      <w:r>
+        <w:rPr>
+          <w:rFonts w:ascii="Circular Spotify Text Book" w:hAnsi="Circular Spotify Text Book" w:cs="Circular Spotify Text Book"/>
+          <w:sz w:val="28"/>
+          <w:szCs w:val="28"/>
+        </w:rPr>
+        <w:t xml:space="preserve">de salida, un precio de incremento </w:t>
+      </w:r>
+      <w:r>
+        <w:rPr>
+          <w:rFonts w:ascii="Circular Spotify Text Book" w:hAnsi="Circular Spotify Text Book" w:cs="Circular Spotify Text Book"/>
+          <w:sz w:val="28"/>
+          <w:szCs w:val="28"/>
+        </w:rPr>
+        <w:t xml:space="preserve">equivalente a un 66% del </w:t>
+      </w:r>
+      <w:r>
+        <w:rPr>
+          <w:rFonts w:ascii="Circular Spotify Text Book" w:hAnsi="Circular Spotify Text Book" w:cs="Circular Spotify Text Book"/>
+          <w:sz w:val="28"/>
+          <w:szCs w:val="28"/>
+        </w:rPr>
+        <w:t>precio de salida, y un precio actual correspondiente al precio de salida.</w:t>
       </w:r>
     </w:p>
     <w:p>
@@ -1710,12 +2004,12 @@
         <w:pStyle w:val="SECOND"/>
         <w:jc w:val="both"/>
       </w:pPr>
-      <w:bookmarkStart w:id="9" w:name="_Toc503578365"/>
+      <w:bookmarkStart w:id="8" w:name="_Toc503578365"/>
       <w:r>
         <w:lastRenderedPageBreak/>
         <w:t>Funcionamiento</w:t>
       </w:r>
-      <w:bookmarkEnd w:id="9"/>
+      <w:bookmarkEnd w:id="8"/>
     </w:p>
     <w:p>
       <w:pPr>
@@ -1751,7 +2045,23 @@
           <w:sz w:val="28"/>
           <w:szCs w:val="28"/>
         </w:rPr>
-        <w:t>El proceso que sirve al cliente comienza la subasta cuando se le notifica que debe continuar la ejecución del código mediante el thread que lanzamos en el anterior apartado, usando el monitor para una correcta sincronización. De esta forma los clientes empezaran la ronda de subastas al mismo tiempo.</w:t>
+        <w:t xml:space="preserve">El proceso que sirve al cliente comienza la subasta cuando se le notifica que debe continuar la ejecución del código mediante el thread que lanzamos en el </w:t>
+      </w:r>
+      <w:r>
+        <w:rPr>
+          <w:rFonts w:ascii="Circular Spotify Text Book" w:hAnsi="Circular Spotify Text Book" w:cs="Circular Spotify Text Book"/>
+          <w:sz w:val="28"/>
+          <w:szCs w:val="28"/>
+        </w:rPr>
+        <w:t>apartado de conexión</w:t>
+      </w:r>
+      <w:r>
+        <w:rPr>
+          <w:rFonts w:ascii="Circular Spotify Text Book" w:hAnsi="Circular Spotify Text Book" w:cs="Circular Spotify Text Book"/>
+          <w:sz w:val="28"/>
+          <w:szCs w:val="28"/>
+        </w:rPr>
+        <w:t>, usando el monitor para una correcta sincronización. De esta forma los clientes empezaran la ronda de subastas al mismo tiempo.</w:t>
       </w:r>
     </w:p>
     <w:p>
@@ -1769,7 +2079,23 @@
           <w:sz w:val="28"/>
           <w:szCs w:val="28"/>
         </w:rPr>
-        <w:t>El proceso que sirve al cliente consiste en un bucle que se ejecuta mientras no se notifica el fin de las subastas y el cliente no se ha desconectado.</w:t>
+        <w:t>E</w:t>
+      </w:r>
+      <w:r>
+        <w:rPr>
+          <w:rFonts w:ascii="Circular Spotify Text Book" w:hAnsi="Circular Spotify Text Book" w:cs="Circular Spotify Text Book"/>
+          <w:sz w:val="28"/>
+          <w:szCs w:val="28"/>
+        </w:rPr>
+        <w:t>ste</w:t>
+      </w:r>
+      <w:r>
+        <w:rPr>
+          <w:rFonts w:ascii="Circular Spotify Text Book" w:hAnsi="Circular Spotify Text Book" w:cs="Circular Spotify Text Book"/>
+          <w:sz w:val="28"/>
+          <w:szCs w:val="28"/>
+        </w:rPr>
+        <w:t xml:space="preserve"> proceso consiste en un bucle que se ejecuta mientras no se notifica el fin de las subastas y el cliente no se ha desconectado.</w:t>
       </w:r>
     </w:p>
     <w:p>
@@ -1787,7 +2113,23 @@
           <w:sz w:val="28"/>
           <w:szCs w:val="28"/>
         </w:rPr>
-        <w:t xml:space="preserve">Se envía al cliente un mensaje </w:t>
+        <w:t>Se envía al cliente un mensaje</w:t>
+      </w:r>
+      <w:r>
+        <w:rPr>
+          <w:rFonts w:ascii="Circular Spotify Text Book" w:hAnsi="Circular Spotify Text Book" w:cs="Circular Spotify Text Book"/>
+          <w:sz w:val="28"/>
+          <w:szCs w:val="28"/>
+        </w:rPr>
+        <w:t>:</w:t>
+      </w:r>
+      <w:r>
+        <w:rPr>
+          <w:rFonts w:ascii="Circular Spotify Text Book" w:hAnsi="Circular Spotify Text Book" w:cs="Circular Spotify Text Book"/>
+          <w:sz w:val="28"/>
+          <w:szCs w:val="28"/>
+        </w:rPr>
+        <w:t xml:space="preserve"> </w:t>
       </w:r>
       <w:r>
         <w:rPr>
@@ -1823,7 +2165,23 @@
           <w:sz w:val="28"/>
           <w:szCs w:val="28"/>
         </w:rPr>
-        <w:t xml:space="preserve">Se envía un mensaje al cliente que contiene el precio actual de la subasta y el servidor recibe una respuesta por parte del cliente que le indica si está dispuesto a pagar el precio propuesto </w:t>
+        <w:t>Se envía un mensaje al cliente que contiene el precio actual de la subasta y el servidor recibe una respuesta por parte del cliente que le indica si está dispuesto a pagar el precio propuesto</w:t>
+      </w:r>
+      <w:r>
+        <w:rPr>
+          <w:rFonts w:ascii="Circular Spotify Text Book" w:hAnsi="Circular Spotify Text Book" w:cs="Circular Spotify Text Book"/>
+          <w:sz w:val="28"/>
+          <w:szCs w:val="28"/>
+        </w:rPr>
+        <w:t>:</w:t>
+      </w:r>
+      <w:r>
+        <w:rPr>
+          <w:rFonts w:ascii="Circular Spotify Text Book" w:hAnsi="Circular Spotify Text Book" w:cs="Circular Spotify Text Book"/>
+          <w:sz w:val="28"/>
+          <w:szCs w:val="28"/>
+        </w:rPr>
+        <w:t xml:space="preserve"> </w:t>
       </w:r>
       <w:r>
         <w:rPr>
@@ -1841,7 +2199,23 @@
           <w:sz w:val="28"/>
           <w:szCs w:val="28"/>
         </w:rPr>
-        <w:t xml:space="preserve">, por lo tanto, continua la subasta en posteriores rondas o le dice que rechaza el precio: </w:t>
+        <w:t>, por lo tanto, continua la subasta en posteriores rondas o le dice que rechaza el precio</w:t>
+      </w:r>
+      <w:r>
+        <w:rPr>
+          <w:rFonts w:ascii="Circular Spotify Text Book" w:hAnsi="Circular Spotify Text Book" w:cs="Circular Spotify Text Book"/>
+          <w:sz w:val="28"/>
+          <w:szCs w:val="28"/>
+        </w:rPr>
+        <w:t>:</w:t>
+      </w:r>
+      <w:r>
+        <w:rPr>
+          <w:rFonts w:ascii="Circular Spotify Text Book" w:hAnsi="Circular Spotify Text Book" w:cs="Circular Spotify Text Book"/>
+          <w:sz w:val="28"/>
+          <w:szCs w:val="28"/>
+        </w:rPr>
+        <w:t xml:space="preserve"> </w:t>
       </w:r>
       <w:r>
         <w:rPr>
@@ -1886,7 +2260,39 @@
           <w:sz w:val="28"/>
           <w:szCs w:val="28"/>
         </w:rPr>
-        <w:t xml:space="preserve">El sistema de subastas de ha planteado atendiendo a criterios de igualdad en cuanto a clientes y mejor una sincronización entre los propios clientes y el servidor. </w:t>
+        <w:t xml:space="preserve">El sistema de subastas </w:t>
+      </w:r>
+      <w:r>
+        <w:rPr>
+          <w:rFonts w:ascii="Circular Spotify Text Book" w:hAnsi="Circular Spotify Text Book" w:cs="Circular Spotify Text Book"/>
+          <w:sz w:val="28"/>
+          <w:szCs w:val="28"/>
+        </w:rPr>
+        <w:t>se</w:t>
+      </w:r>
+      <w:r>
+        <w:rPr>
+          <w:rFonts w:ascii="Circular Spotify Text Book" w:hAnsi="Circular Spotify Text Book" w:cs="Circular Spotify Text Book"/>
+          <w:sz w:val="28"/>
+          <w:szCs w:val="28"/>
+        </w:rPr>
+        <w:t xml:space="preserve"> ha planteado atendiendo a criterios de igualdad en cuanto a clientes y </w:t>
+      </w:r>
+      <w:r>
+        <w:rPr>
+          <w:rFonts w:ascii="Circular Spotify Text Book" w:hAnsi="Circular Spotify Text Book" w:cs="Circular Spotify Text Book"/>
+          <w:sz w:val="28"/>
+          <w:szCs w:val="28"/>
+        </w:rPr>
+        <w:t>una mejor</w:t>
+      </w:r>
+      <w:r>
+        <w:rPr>
+          <w:rFonts w:ascii="Circular Spotify Text Book" w:hAnsi="Circular Spotify Text Book" w:cs="Circular Spotify Text Book"/>
+          <w:sz w:val="28"/>
+          <w:szCs w:val="28"/>
+        </w:rPr>
+        <w:t xml:space="preserve"> sincronización entre los propios clientes y el servidor. </w:t>
       </w:r>
     </w:p>
     <w:p>
@@ -1904,15 +2310,31 @@
           <w:sz w:val="28"/>
           <w:szCs w:val="28"/>
         </w:rPr>
-        <w:t xml:space="preserve">De esta manera se espera que todos los clientes hayan aceptado o rechazado la propuesta (se entiende como rechazado una respuesta incorrecta o una desconexión inesperada) para después analizar esos resultados e incrementar el precio en el caso de que haya dos o más clientes interesados en </w:t>
-      </w:r>
-      <w:r>
-        <w:rPr>
-          <w:rFonts w:ascii="Circular Spotify Text Book" w:hAnsi="Circular Spotify Text Book" w:cs="Circular Spotify Text Book"/>
-          <w:sz w:val="28"/>
-          <w:szCs w:val="28"/>
-        </w:rPr>
-        <w:t>las subastas</w:t>
+        <w:t>De esta manera se espera</w:t>
+      </w:r>
+      <w:r>
+        <w:rPr>
+          <w:rFonts w:ascii="Circular Spotify Text Book" w:hAnsi="Circular Spotify Text Book" w:cs="Circular Spotify Text Book"/>
+          <w:sz w:val="28"/>
+          <w:szCs w:val="28"/>
+        </w:rPr>
+        <w:t xml:space="preserve"> a</w:t>
+      </w:r>
+      <w:r>
+        <w:rPr>
+          <w:rFonts w:ascii="Circular Spotify Text Book" w:hAnsi="Circular Spotify Text Book" w:cs="Circular Spotify Text Book"/>
+          <w:sz w:val="28"/>
+          <w:szCs w:val="28"/>
+        </w:rPr>
+        <w:t xml:space="preserve"> que todos los clientes hayan aceptado o rechazado la propuesta (se entiende como rechazado una respuesta incorrecta o una desconexión inesperada) para después analizar esos resultados e incrementar el precio en el caso de que haya dos o más clientes interesados en </w:t>
+      </w:r>
+      <w:r>
+        <w:rPr>
+          <w:rFonts w:ascii="Circular Spotify Text Book" w:hAnsi="Circular Spotify Text Book" w:cs="Circular Spotify Text Book"/>
+          <w:sz w:val="28"/>
+          <w:szCs w:val="28"/>
+        </w:rPr>
+        <w:t>la subasta</w:t>
       </w:r>
       <w:r>
         <w:rPr>
@@ -2046,6 +2468,16 @@
                               </w:rPr>
                               <w:t>Ha rechazado la propuesta</w:t>
                             </w:r>
+                            <w:r>
+                              <w:rPr>
+                                <w:rFonts w:ascii="Consolas" w:hAnsi="Consolas" w:cs="Consolas"/>
+                                <w:i/>
+                                <w:color w:val="7F8C8D"/>
+                                <w:sz w:val="28"/>
+                                <w:szCs w:val="28"/>
+                              </w:rPr>
+                              <w:t>.</w:t>
+                            </w:r>
                           </w:p>
                           <w:p>
                             <w:pPr>
@@ -2076,6 +2508,16 @@
                                 <w:szCs w:val="28"/>
                               </w:rPr>
                               <w:t xml:space="preserve"> Ha decidido aceptar la puja, pero aún no ha ganado</w:t>
+                            </w:r>
+                            <w:r>
+                              <w:rPr>
+                                <w:rFonts w:ascii="Consolas" w:hAnsi="Consolas" w:cs="Consolas"/>
+                                <w:i/>
+                                <w:color w:val="7F8C8D"/>
+                                <w:sz w:val="28"/>
+                                <w:szCs w:val="28"/>
+                              </w:rPr>
+                              <w:t>.</w:t>
                             </w:r>
                           </w:p>
                           <w:p>
@@ -2202,6 +2644,16 @@
                         </w:rPr>
                         <w:t>Ha rechazado la propuesta</w:t>
                       </w:r>
+                      <w:r>
+                        <w:rPr>
+                          <w:rFonts w:ascii="Consolas" w:hAnsi="Consolas" w:cs="Consolas"/>
+                          <w:i/>
+                          <w:color w:val="7F8C8D"/>
+                          <w:sz w:val="28"/>
+                          <w:szCs w:val="28"/>
+                        </w:rPr>
+                        <w:t>.</w:t>
+                      </w:r>
                     </w:p>
                     <w:p>
                       <w:pPr>
@@ -2232,6 +2684,16 @@
                           <w:szCs w:val="28"/>
                         </w:rPr>
                         <w:t xml:space="preserve"> Ha decidido aceptar la puja, pero aún no ha ganado</w:t>
+                      </w:r>
+                      <w:r>
+                        <w:rPr>
+                          <w:rFonts w:ascii="Consolas" w:hAnsi="Consolas" w:cs="Consolas"/>
+                          <w:i/>
+                          <w:color w:val="7F8C8D"/>
+                          <w:sz w:val="28"/>
+                          <w:szCs w:val="28"/>
+                        </w:rPr>
+                        <w:t>.</w:t>
                       </w:r>
                     </w:p>
                     <w:p>
@@ -2316,7 +2778,49 @@
           <w:sz w:val="28"/>
           <w:szCs w:val="28"/>
         </w:rPr>
-        <w:t xml:space="preserve">Si el cliente ha aceptado la puja, era el único cliente que se encontraba en la subasta y el precio por el que puja supera el precio de </w:t>
+        <w:t>Si el cliente</w:t>
+      </w:r>
+      <w:r>
+        <w:rPr>
+          <w:rFonts w:ascii="Circular Spotify Text Book" w:hAnsi="Circular Spotify Text Book" w:cs="Circular Spotify Text Book"/>
+          <w:sz w:val="28"/>
+          <w:szCs w:val="28"/>
+        </w:rPr>
+        <w:t xml:space="preserve"> que</w:t>
+      </w:r>
+      <w:r>
+        <w:rPr>
+          <w:rFonts w:ascii="Circular Spotify Text Book" w:hAnsi="Circular Spotify Text Book" w:cs="Circular Spotify Text Book"/>
+          <w:sz w:val="28"/>
+          <w:szCs w:val="28"/>
+        </w:rPr>
+        <w:t xml:space="preserve"> ha aceptado la puja</w:t>
+      </w:r>
+      <w:bookmarkStart w:id="9" w:name="_GoBack"/>
+      <w:bookmarkEnd w:id="9"/>
+      <w:r>
+        <w:rPr>
+          <w:rFonts w:ascii="Circular Spotify Text Book" w:hAnsi="Circular Spotify Text Book" w:cs="Circular Spotify Text Book"/>
+          <w:sz w:val="28"/>
+          <w:szCs w:val="28"/>
+        </w:rPr>
+        <w:t xml:space="preserve"> era el único cliente que se encontraba en la subasta y el precio </w:t>
+      </w:r>
+      <w:r>
+        <w:rPr>
+          <w:rFonts w:ascii="Circular Spotify Text Book" w:hAnsi="Circular Spotify Text Book" w:cs="Circular Spotify Text Book"/>
+          <w:sz w:val="28"/>
+          <w:szCs w:val="28"/>
+        </w:rPr>
+        <w:t xml:space="preserve">que ha aceptado </w:t>
+      </w:r>
+      <w:r>
+        <w:rPr>
+          <w:rFonts w:ascii="Circular Spotify Text Book" w:hAnsi="Circular Spotify Text Book" w:cs="Circular Spotify Text Book"/>
+          <w:sz w:val="28"/>
+          <w:szCs w:val="28"/>
+        </w:rPr>
+        <w:t xml:space="preserve">supera el precio de </w:t>
       </w:r>
       <w:r>
         <w:rPr>
@@ -2795,12 +3299,8 @@
       </w:pPr>
     </w:p>
     <w:sectPr>
-      <w:headerReference w:type="even" r:id="rId7"/>
-      <w:headerReference w:type="default" r:id="rId8"/>
-      <w:footerReference w:type="even" r:id="rId9"/>
-      <w:footerReference w:type="default" r:id="rId10"/>
-      <w:headerReference w:type="first" r:id="rId11"/>
-      <w:footerReference w:type="first" r:id="rId12"/>
+      <w:footerReference w:type="default" r:id="rId7"/>
+      <w:footerReference w:type="first" r:id="rId8"/>
       <w:pgSz w:w="11906" w:h="16838"/>
       <w:pgMar w:top="1417" w:right="1701" w:bottom="1417" w:left="1701" w:header="708" w:footer="708" w:gutter="0"/>
       <w:pgNumType w:start="1"/>
@@ -2838,16 +3338,6 @@
 </file>
 
 <file path=word/footer1.xml><?xml version="1.0" encoding="utf-8"?>
-<w:ftr xmlns:wpc="http://schemas.microsoft.com/office/word/2010/wordprocessingCanvas" xmlns:cx="http://schemas.microsoft.com/office/drawing/2014/chartex" xmlns:cx1="http://schemas.microsoft.com/office/drawing/2015/9/8/chartex" xmlns:cx2="http://schemas.microsoft.com/office/drawing/2015/10/21/chartex" xmlns:cx3="http://schemas.microsoft.com/office/drawing/2016/5/9/chartex" xmlns:cx4="http://schemas.microsoft.com/office/drawing/2016/5/10/chartex" xmlns:cx5="http://schemas.microsoft.com/office/drawing/2016/5/11/chartex" xmlns:cx6="http://schemas.microsoft.com/office/drawing/2016/5/12/chartex" xmlns:cx7="http://schemas.microsoft.com/office/drawing/2016/5/13/chartex" xmlns:cx8="http://schemas.microsoft.com/office/drawing/2016/5/14/chartex" xmlns:mc="http://schemas.openxmlformats.org/markup-compatibility/2006" xmlns:aink="http://schemas.microsoft.com/office/drawing/2016/ink" xmlns:am3d="http://schemas.microsoft.com/office/drawing/2017/model3d" xmlns:o="urn:schemas-microsoft-com:office:office" xmlns:r="http://schemas.openxmlformats.org/officeDocument/2006/relationships" xmlns:m="http://schemas.openxmlformats.org/officeDocument/2006/math" xmlns:v="urn:schemas-microsoft-com:vml" xmlns:wp14="http://schemas.microsoft.com/office/word/2010/wordprocessingDrawing" xmlns:wp="http://schemas.openxmlformats.org/drawingml/2006/wordprocessingDrawing" xmlns:w10="urn:schemas-microsoft-com:office:word" xmlns:w="http://schemas.openxmlformats.org/wordprocessingml/2006/main" xmlns:w14="http://schemas.microsoft.com/office/word/2010/wordml" xmlns:w15="http://schemas.microsoft.com/office/word/2012/wordml" xmlns:w16cid="http://schemas.microsoft.com/office/word/2016/wordml/cid" xmlns:w16se="http://schemas.microsoft.com/office/word/2015/wordml/symex" xmlns:wpg="http://schemas.microsoft.com/office/word/2010/wordprocessingGroup" xmlns:wpi="http://schemas.microsoft.com/office/word/2010/wordprocessingInk" xmlns:wne="http://schemas.microsoft.com/office/word/2006/wordml" xmlns:wps="http://schemas.microsoft.com/office/word/2010/wordprocessingShape" mc:Ignorable="w14 w15 w16se w16cid wp14">
-  <w:p>
-    <w:pPr>
-      <w:pStyle w:val="Piedepgina"/>
-    </w:pPr>
-  </w:p>
-</w:ftr>
-</file>
-
-<file path=word/footer2.xml><?xml version="1.0" encoding="utf-8"?>
 <w:ftr xmlns:wpc="http://schemas.microsoft.com/office/word/2010/wordprocessingCanvas" xmlns:cx="http://schemas.microsoft.com/office/drawing/2014/chartex" xmlns:cx1="http://schemas.microsoft.com/office/drawing/2015/9/8/chartex" xmlns:cx2="http://schemas.microsoft.com/office/drawing/2015/10/21/chartex" xmlns:cx3="http://schemas.microsoft.com/office/drawing/2016/5/9/chartex" xmlns:cx4="http://schemas.microsoft.com/office/drawing/2016/5/10/chartex" xmlns:cx5="http://schemas.microsoft.com/office/drawing/2016/5/11/chartex" xmlns:cx6="http://schemas.microsoft.com/office/drawing/2016/5/12/chartex" xmlns:cx7="http://schemas.microsoft.com/office/drawing/2016/5/13/chartex" xmlns:cx8="http://schemas.microsoft.com/office/drawing/2016/5/14/chartex" xmlns:mc="http://schemas.openxmlformats.org/markup-compatibility/2006" xmlns:aink="http://schemas.microsoft.com/office/drawing/2016/ink" xmlns:am3d="http://schemas.microsoft.com/office/drawing/2017/model3d" xmlns:o="urn:schemas-microsoft-com:office:office" xmlns:r="http://schemas.openxmlformats.org/officeDocument/2006/relationships" xmlns:m="http://schemas.openxmlformats.org/officeDocument/2006/math" xmlns:v="urn:schemas-microsoft-com:vml" xmlns:wp14="http://schemas.microsoft.com/office/word/2010/wordprocessingDrawing" xmlns:wp="http://schemas.openxmlformats.org/drawingml/2006/wordprocessingDrawing" xmlns:w10="urn:schemas-microsoft-com:office:word" xmlns:w="http://schemas.openxmlformats.org/wordprocessingml/2006/main" xmlns:w14="http://schemas.microsoft.com/office/word/2010/wordml" xmlns:w15="http://schemas.microsoft.com/office/word/2012/wordml" xmlns:w16cid="http://schemas.microsoft.com/office/word/2016/wordml/cid" xmlns:w16se="http://schemas.microsoft.com/office/word/2015/wordml/symex" xmlns:wpg="http://schemas.microsoft.com/office/word/2010/wordprocessingGroup" xmlns:wpi="http://schemas.microsoft.com/office/word/2010/wordprocessingInk" xmlns:wne="http://schemas.microsoft.com/office/word/2006/wordml" xmlns:wps="http://schemas.microsoft.com/office/word/2010/wordprocessingShape" mc:Ignorable="w14 w15 w16se w16cid wp14">
   <w:sdt>
     <w:sdtPr>
@@ -2893,7 +3383,7 @@
 </w:ftr>
 </file>
 
-<file path=word/footer3.xml><?xml version="1.0" encoding="utf-8"?>
+<file path=word/footer2.xml><?xml version="1.0" encoding="utf-8"?>
 <w:ftr xmlns:wpc="http://schemas.microsoft.com/office/word/2010/wordprocessingCanvas" xmlns:cx="http://schemas.microsoft.com/office/drawing/2014/chartex" xmlns:cx1="http://schemas.microsoft.com/office/drawing/2015/9/8/chartex" xmlns:cx2="http://schemas.microsoft.com/office/drawing/2015/10/21/chartex" xmlns:cx3="http://schemas.microsoft.com/office/drawing/2016/5/9/chartex" xmlns:cx4="http://schemas.microsoft.com/office/drawing/2016/5/10/chartex" xmlns:cx5="http://schemas.microsoft.com/office/drawing/2016/5/11/chartex" xmlns:cx6="http://schemas.microsoft.com/office/drawing/2016/5/12/chartex" xmlns:cx7="http://schemas.microsoft.com/office/drawing/2016/5/13/chartex" xmlns:cx8="http://schemas.microsoft.com/office/drawing/2016/5/14/chartex" xmlns:mc="http://schemas.openxmlformats.org/markup-compatibility/2006" xmlns:aink="http://schemas.microsoft.com/office/drawing/2016/ink" xmlns:am3d="http://schemas.microsoft.com/office/drawing/2017/model3d" xmlns:o="urn:schemas-microsoft-com:office:office" xmlns:r="http://schemas.openxmlformats.org/officeDocument/2006/relationships" xmlns:m="http://schemas.openxmlformats.org/officeDocument/2006/math" xmlns:v="urn:schemas-microsoft-com:vml" xmlns:wp14="http://schemas.microsoft.com/office/word/2010/wordprocessingDrawing" xmlns:wp="http://schemas.openxmlformats.org/drawingml/2006/wordprocessingDrawing" xmlns:w10="urn:schemas-microsoft-com:office:word" xmlns:w="http://schemas.openxmlformats.org/wordprocessingml/2006/main" xmlns:w14="http://schemas.microsoft.com/office/word/2010/wordml" xmlns:w15="http://schemas.microsoft.com/office/word/2012/wordml" xmlns:w16cid="http://schemas.microsoft.com/office/word/2016/wordml/cid" xmlns:w16se="http://schemas.microsoft.com/office/word/2015/wordml/symex" xmlns:wpg="http://schemas.microsoft.com/office/word/2010/wordprocessingGroup" xmlns:wpi="http://schemas.microsoft.com/office/word/2010/wordprocessingInk" xmlns:wne="http://schemas.microsoft.com/office/word/2006/wordml" xmlns:wps="http://schemas.microsoft.com/office/word/2010/wordprocessingShape" mc:Ignorable="w14 w15 w16se w16cid wp14">
   <w:p>
     <w:pPr>
@@ -2928,7 +3418,23 @@
         <w:color w:val="7F7F7F" w:themeColor="text1" w:themeTint="80"/>
         <w:sz w:val="44"/>
       </w:rPr>
-      <w:t>VICTOR MIGUEL PEÑASCO ESTÍVALEZ</w:t>
+      <w:t>V</w:t>
+    </w:r>
+    <w:r>
+      <w:rPr>
+        <w:rFonts w:ascii="Circular Spotify Text Black" w:hAnsi="Circular Spotify Text Black" w:cs="Circular Spotify Text Black"/>
+        <w:color w:val="7F7F7F" w:themeColor="text1" w:themeTint="80"/>
+        <w:sz w:val="44"/>
+      </w:rPr>
+      <w:t>Í</w:t>
+    </w:r>
+    <w:r>
+      <w:rPr>
+        <w:rFonts w:ascii="Circular Spotify Text Black" w:hAnsi="Circular Spotify Text Black" w:cs="Circular Spotify Text Black"/>
+        <w:color w:val="7F7F7F" w:themeColor="text1" w:themeTint="80"/>
+        <w:sz w:val="44"/>
+      </w:rPr>
+      <w:t>CTOR MIGUEL PEÑASCO ESTÍVALEZ</w:t>
     </w:r>
   </w:p>
   <w:p>
@@ -2975,36 +3481,6 @@
     </w:p>
   </w:footnote>
 </w:footnotes>
-</file>
-
-<file path=word/header1.xml><?xml version="1.0" encoding="utf-8"?>
-<w:hdr xmlns:wpc="http://schemas.microsoft.com/office/word/2010/wordprocessingCanvas" xmlns:cx="http://schemas.microsoft.com/office/drawing/2014/chartex" xmlns:cx1="http://schemas.microsoft.com/office/drawing/2015/9/8/chartex" xmlns:cx2="http://schemas.microsoft.com/office/drawing/2015/10/21/chartex" xmlns:cx3="http://schemas.microsoft.com/office/drawing/2016/5/9/chartex" xmlns:cx4="http://schemas.microsoft.com/office/drawing/2016/5/10/chartex" xmlns:cx5="http://schemas.microsoft.com/office/drawing/2016/5/11/chartex" xmlns:cx6="http://schemas.microsoft.com/office/drawing/2016/5/12/chartex" xmlns:cx7="http://schemas.microsoft.com/office/drawing/2016/5/13/chartex" xmlns:cx8="http://schemas.microsoft.com/office/drawing/2016/5/14/chartex" xmlns:mc="http://schemas.openxmlformats.org/markup-compatibility/2006" xmlns:aink="http://schemas.microsoft.com/office/drawing/2016/ink" xmlns:am3d="http://schemas.microsoft.com/office/drawing/2017/model3d" xmlns:o="urn:schemas-microsoft-com:office:office" xmlns:r="http://schemas.openxmlformats.org/officeDocument/2006/relationships" xmlns:m="http://schemas.openxmlformats.org/officeDocument/2006/math" xmlns:v="urn:schemas-microsoft-com:vml" xmlns:wp14="http://schemas.microsoft.com/office/word/2010/wordprocessingDrawing" xmlns:wp="http://schemas.openxmlformats.org/drawingml/2006/wordprocessingDrawing" xmlns:w10="urn:schemas-microsoft-com:office:word" xmlns:w="http://schemas.openxmlformats.org/wordprocessingml/2006/main" xmlns:w14="http://schemas.microsoft.com/office/word/2010/wordml" xmlns:w15="http://schemas.microsoft.com/office/word/2012/wordml" xmlns:w16cid="http://schemas.microsoft.com/office/word/2016/wordml/cid" xmlns:w16se="http://schemas.microsoft.com/office/word/2015/wordml/symex" xmlns:wpg="http://schemas.microsoft.com/office/word/2010/wordprocessingGroup" xmlns:wpi="http://schemas.microsoft.com/office/word/2010/wordprocessingInk" xmlns:wne="http://schemas.microsoft.com/office/word/2006/wordml" xmlns:wps="http://schemas.microsoft.com/office/word/2010/wordprocessingShape" mc:Ignorable="w14 w15 w16se w16cid wp14">
-  <w:p>
-    <w:pPr>
-      <w:pStyle w:val="Encabezado"/>
-    </w:pPr>
-  </w:p>
-</w:hdr>
-</file>
-
-<file path=word/header2.xml><?xml version="1.0" encoding="utf-8"?>
-<w:hdr xmlns:wpc="http://schemas.microsoft.com/office/word/2010/wordprocessingCanvas" xmlns:cx="http://schemas.microsoft.com/office/drawing/2014/chartex" xmlns:cx1="http://schemas.microsoft.com/office/drawing/2015/9/8/chartex" xmlns:cx2="http://schemas.microsoft.com/office/drawing/2015/10/21/chartex" xmlns:cx3="http://schemas.microsoft.com/office/drawing/2016/5/9/chartex" xmlns:cx4="http://schemas.microsoft.com/office/drawing/2016/5/10/chartex" xmlns:cx5="http://schemas.microsoft.com/office/drawing/2016/5/11/chartex" xmlns:cx6="http://schemas.microsoft.com/office/drawing/2016/5/12/chartex" xmlns:cx7="http://schemas.microsoft.com/office/drawing/2016/5/13/chartex" xmlns:cx8="http://schemas.microsoft.com/office/drawing/2016/5/14/chartex" xmlns:mc="http://schemas.openxmlformats.org/markup-compatibility/2006" xmlns:aink="http://schemas.microsoft.com/office/drawing/2016/ink" xmlns:am3d="http://schemas.microsoft.com/office/drawing/2017/model3d" xmlns:o="urn:schemas-microsoft-com:office:office" xmlns:r="http://schemas.openxmlformats.org/officeDocument/2006/relationships" xmlns:m="http://schemas.openxmlformats.org/officeDocument/2006/math" xmlns:v="urn:schemas-microsoft-com:vml" xmlns:wp14="http://schemas.microsoft.com/office/word/2010/wordprocessingDrawing" xmlns:wp="http://schemas.openxmlformats.org/drawingml/2006/wordprocessingDrawing" xmlns:w10="urn:schemas-microsoft-com:office:word" xmlns:w="http://schemas.openxmlformats.org/wordprocessingml/2006/main" xmlns:w14="http://schemas.microsoft.com/office/word/2010/wordml" xmlns:w15="http://schemas.microsoft.com/office/word/2012/wordml" xmlns:w16cid="http://schemas.microsoft.com/office/word/2016/wordml/cid" xmlns:w16se="http://schemas.microsoft.com/office/word/2015/wordml/symex" xmlns:wpg="http://schemas.microsoft.com/office/word/2010/wordprocessingGroup" xmlns:wpi="http://schemas.microsoft.com/office/word/2010/wordprocessingInk" xmlns:wne="http://schemas.microsoft.com/office/word/2006/wordml" xmlns:wps="http://schemas.microsoft.com/office/word/2010/wordprocessingShape" mc:Ignorable="w14 w15 w16se w16cid wp14">
-  <w:p>
-    <w:pPr>
-      <w:pStyle w:val="Encabezado"/>
-    </w:pPr>
-  </w:p>
-</w:hdr>
-</file>
-
-<file path=word/header3.xml><?xml version="1.0" encoding="utf-8"?>
-<w:hdr xmlns:wpc="http://schemas.microsoft.com/office/word/2010/wordprocessingCanvas" xmlns:cx="http://schemas.microsoft.com/office/drawing/2014/chartex" xmlns:cx1="http://schemas.microsoft.com/office/drawing/2015/9/8/chartex" xmlns:cx2="http://schemas.microsoft.com/office/drawing/2015/10/21/chartex" xmlns:cx3="http://schemas.microsoft.com/office/drawing/2016/5/9/chartex" xmlns:cx4="http://schemas.microsoft.com/office/drawing/2016/5/10/chartex" xmlns:cx5="http://schemas.microsoft.com/office/drawing/2016/5/11/chartex" xmlns:cx6="http://schemas.microsoft.com/office/drawing/2016/5/12/chartex" xmlns:cx7="http://schemas.microsoft.com/office/drawing/2016/5/13/chartex" xmlns:cx8="http://schemas.microsoft.com/office/drawing/2016/5/14/chartex" xmlns:mc="http://schemas.openxmlformats.org/markup-compatibility/2006" xmlns:aink="http://schemas.microsoft.com/office/drawing/2016/ink" xmlns:am3d="http://schemas.microsoft.com/office/drawing/2017/model3d" xmlns:o="urn:schemas-microsoft-com:office:office" xmlns:r="http://schemas.openxmlformats.org/officeDocument/2006/relationships" xmlns:m="http://schemas.openxmlformats.org/officeDocument/2006/math" xmlns:v="urn:schemas-microsoft-com:vml" xmlns:wp14="http://schemas.microsoft.com/office/word/2010/wordprocessingDrawing" xmlns:wp="http://schemas.openxmlformats.org/drawingml/2006/wordprocessingDrawing" xmlns:w10="urn:schemas-microsoft-com:office:word" xmlns:w="http://schemas.openxmlformats.org/wordprocessingml/2006/main" xmlns:w14="http://schemas.microsoft.com/office/word/2010/wordml" xmlns:w15="http://schemas.microsoft.com/office/word/2012/wordml" xmlns:w16cid="http://schemas.microsoft.com/office/word/2016/wordml/cid" xmlns:w16se="http://schemas.microsoft.com/office/word/2015/wordml/symex" xmlns:wpg="http://schemas.microsoft.com/office/word/2010/wordprocessingGroup" xmlns:wpi="http://schemas.microsoft.com/office/word/2010/wordprocessingInk" xmlns:wne="http://schemas.microsoft.com/office/word/2006/wordml" xmlns:wps="http://schemas.microsoft.com/office/word/2010/wordprocessingShape" mc:Ignorable="w14 w15 w16se w16cid wp14">
-  <w:p>
-    <w:pPr>
-      <w:pStyle w:val="Encabezado"/>
-    </w:pPr>
-  </w:p>
-</w:hdr>
 </file>
 
 <file path=word/styles.xml><?xml version="1.0" encoding="utf-8"?>
@@ -4102,7 +4578,7 @@
 </file>
 
 <file path=customXml/itemProps1.xml><?xml version="1.0" encoding="utf-8"?>
-<ds:datastoreItem xmlns:ds="http://schemas.openxmlformats.org/officeDocument/2006/customXml" ds:itemID="{17FA3294-064A-4A9D-A40D-892DBF158666}">
+<ds:datastoreItem xmlns:ds="http://schemas.openxmlformats.org/officeDocument/2006/customXml" ds:itemID="{4E04A5BA-9A2B-44BB-B368-9292DE8C8CFA}">
   <ds:schemaRefs>
     <ds:schemaRef ds:uri="http://schemas.openxmlformats.org/officeDocument/2006/bibliography"/>
   </ds:schemaRefs>

</xml_diff>